<commit_message>
Arch Linux From Scratch How To
</commit_message>
<xml_diff>
--- a/Arch_Linux.docx
+++ b/Arch_Linux.docx
@@ -19,39 +19,7 @@
           <w:sz w:val="22"/>
           <w:szCs w:val="22"/>
         </w:rPr>
-        <w:t xml:space="preserve">ARCH LINUX “FROM SCRATCH” </w:t>
-      </w:r>
-      <w:r>
-        <w:rPr>
-          <w:rFonts w:ascii="DejaVu Sans Mono" w:hAnsi="DejaVu Sans Mono"/>
-          <w:sz w:val="22"/>
-          <w:szCs w:val="22"/>
-        </w:rPr>
-        <w:t>+</w:t>
-      </w:r>
-      <w:r>
-        <w:rPr>
-          <w:rFonts w:ascii="DejaVu Sans Mono" w:hAnsi="DejaVu Sans Mono"/>
-          <w:sz w:val="22"/>
-          <w:szCs w:val="22"/>
-        </w:rPr>
-        <w:t xml:space="preserve"> GNOME </w:t>
-      </w:r>
-      <w:r>
-        <w:rPr>
-          <w:rFonts w:ascii="DejaVu Sans Mono" w:hAnsi="DejaVu Sans Mono"/>
-          <w:sz w:val="22"/>
-          <w:szCs w:val="22"/>
-        </w:rPr>
-        <w:t>+</w:t>
-      </w:r>
-      <w:r>
-        <w:rPr>
-          <w:rFonts w:ascii="DejaVu Sans Mono" w:hAnsi="DejaVu Sans Mono"/>
-          <w:sz w:val="22"/>
-          <w:szCs w:val="22"/>
-        </w:rPr>
-        <w:t xml:space="preserve"> INTEL CHIPSET + UEFI + SECURE BOOT</w:t>
+        <w:t>ARCH LINUX “FROM SCRATCH” + GNOME + INTEL CHIPSET + UEFI + SECURE BOOT</w:t>
       </w:r>
     </w:p>
     <w:p>
@@ -2364,18 +2332,18 @@
     </w:p>
     <w:p>
       <w:pPr>
-        <w:pStyle w:val="Textoprformatado"/>
-        <w:bidi w:val="0"/>
-        <w:jc w:val="left"/>
-        <w:rPr>
-          <w:rFonts w:ascii="DejaVu Sans Mono" w:hAnsi="DejaVu Sans Mono"/>
-          <w:sz w:val="22"/>
-          <w:szCs w:val="22"/>
-        </w:rPr>
-      </w:pPr>
-      <w:r>
-        <w:rPr>
-          <w:rStyle w:val="Cdigo-fonte"/>
+        <w:pStyle w:val="Textoprformatadouser"/>
+        <w:bidi w:val="0"/>
+        <w:jc w:val="left"/>
+        <w:rPr>
+          <w:rFonts w:ascii="DejaVu Sans Mono" w:hAnsi="DejaVu Sans Mono"/>
+          <w:sz w:val="22"/>
+          <w:szCs w:val="22"/>
+        </w:rPr>
+      </w:pPr>
+      <w:r>
+        <w:rPr>
+          <w:rStyle w:val="Cdigo-fonteuser"/>
           <w:rFonts w:ascii="DejaVu Sans Mono" w:hAnsi="DejaVu Sans Mono"/>
           <w:sz w:val="22"/>
           <w:szCs w:val="22"/>
@@ -2385,123 +2353,123 @@
     </w:p>
     <w:p>
       <w:pPr>
-        <w:pStyle w:val="Textoprformatado"/>
-        <w:bidi w:val="0"/>
-        <w:jc w:val="left"/>
-        <w:rPr>
-          <w:rFonts w:ascii="DejaVu Sans Mono" w:hAnsi="DejaVu Sans Mono"/>
-          <w:sz w:val="22"/>
-          <w:szCs w:val="22"/>
-        </w:rPr>
-      </w:pPr>
-      <w:r>
-        <w:rPr>
-          <w:rStyle w:val="Cdigo-fonte"/>
-          <w:rFonts w:ascii="DejaVu Sans Mono" w:hAnsi="DejaVu Sans Mono"/>
-          <w:sz w:val="22"/>
-          <w:szCs w:val="22"/>
-        </w:rPr>
-        <w:t xml:space="preserve">sbctl create-keys </w:t>
-      </w:r>
-    </w:p>
-    <w:p>
-      <w:pPr>
-        <w:pStyle w:val="Textoprformatado"/>
-        <w:bidi w:val="0"/>
-        <w:jc w:val="left"/>
-        <w:rPr>
-          <w:rFonts w:ascii="DejaVu Sans Mono" w:hAnsi="DejaVu Sans Mono"/>
-          <w:sz w:val="22"/>
-          <w:szCs w:val="22"/>
-        </w:rPr>
-      </w:pPr>
-      <w:r>
-        <w:rPr>
-          <w:rStyle w:val="Cdigo-fonte"/>
-          <w:rFonts w:ascii="DejaVu Sans Mono" w:hAnsi="DejaVu Sans Mono"/>
-          <w:sz w:val="22"/>
-          <w:szCs w:val="22"/>
-        </w:rPr>
-        <w:t xml:space="preserve">sbctl verify </w:t>
-      </w:r>
-    </w:p>
-    <w:p>
-      <w:pPr>
-        <w:pStyle w:val="Textoprformatado"/>
-        <w:bidi w:val="0"/>
-        <w:jc w:val="left"/>
-        <w:rPr>
-          <w:rFonts w:ascii="DejaVu Sans Mono" w:hAnsi="DejaVu Sans Mono"/>
-          <w:sz w:val="22"/>
-          <w:szCs w:val="22"/>
-        </w:rPr>
-      </w:pPr>
-      <w:r>
-        <w:rPr>
-          <w:rStyle w:val="Cdigo-fonte"/>
-          <w:rFonts w:ascii="DejaVu Sans Mono" w:hAnsi="DejaVu Sans Mono"/>
-          <w:sz w:val="22"/>
-          <w:szCs w:val="22"/>
-        </w:rPr>
-        <w:t>sbctl sign -s (above verified list)</w:t>
-      </w:r>
-    </w:p>
-    <w:p>
-      <w:pPr>
-        <w:pStyle w:val="Textoprformatado"/>
-        <w:bidi w:val="0"/>
-        <w:jc w:val="left"/>
-        <w:rPr>
-          <w:rFonts w:ascii="DejaVu Sans Mono" w:hAnsi="DejaVu Sans Mono"/>
-          <w:sz w:val="22"/>
-          <w:szCs w:val="22"/>
-        </w:rPr>
-      </w:pPr>
-      <w:r>
-        <w:rPr>
-          <w:rStyle w:val="Cdigo-fonte"/>
-          <w:rFonts w:ascii="DejaVu Sans Mono" w:hAnsi="DejaVu Sans Mono"/>
-          <w:sz w:val="22"/>
-          <w:szCs w:val="22"/>
-        </w:rPr>
-        <w:t xml:space="preserve">sbctl enroll-keys </w:t>
-      </w:r>
-    </w:p>
-    <w:p>
-      <w:pPr>
-        <w:pStyle w:val="Textoprformatado"/>
-        <w:bidi w:val="0"/>
-        <w:jc w:val="left"/>
-        <w:rPr>
-          <w:rFonts w:ascii="DejaVu Sans Mono" w:hAnsi="DejaVu Sans Mono"/>
-          <w:sz w:val="22"/>
-          <w:szCs w:val="22"/>
-        </w:rPr>
-      </w:pPr>
-      <w:r>
-        <w:rPr>
-          <w:rStyle w:val="Cdigo-fonte"/>
-          <w:rFonts w:ascii="DejaVu Sans Mono" w:hAnsi="DejaVu Sans Mono"/>
-          <w:sz w:val="22"/>
-          <w:szCs w:val="22"/>
-        </w:rPr>
-        <w:t xml:space="preserve">sbctl list-enrolled-keys </w:t>
-      </w:r>
-    </w:p>
-    <w:p>
-      <w:pPr>
-        <w:pStyle w:val="Textoprformatado"/>
-        <w:bidi w:val="0"/>
-        <w:jc w:val="left"/>
-        <w:rPr>
-          <w:rFonts w:ascii="DejaVu Sans Mono" w:hAnsi="DejaVu Sans Mono"/>
-          <w:sz w:val="22"/>
-          <w:szCs w:val="22"/>
-        </w:rPr>
-      </w:pPr>
-      <w:r>
-        <w:rPr>
-          <w:rStyle w:val="Cdigo-fonte"/>
+        <w:pStyle w:val="Textoprformatadouser"/>
+        <w:bidi w:val="0"/>
+        <w:jc w:val="left"/>
+        <w:rPr>
+          <w:rFonts w:ascii="DejaVu Sans Mono" w:hAnsi="DejaVu Sans Mono"/>
+          <w:sz w:val="22"/>
+          <w:szCs w:val="22"/>
+        </w:rPr>
+      </w:pPr>
+      <w:r>
+        <w:rPr>
+          <w:rStyle w:val="Cdigo-fonteuser"/>
+          <w:rFonts w:ascii="DejaVu Sans Mono" w:hAnsi="DejaVu Sans Mono"/>
+          <w:sz w:val="22"/>
+          <w:szCs w:val="22"/>
+        </w:rPr>
+        <w:t>sbctl create-keys</w:t>
+      </w:r>
+    </w:p>
+    <w:p>
+      <w:pPr>
+        <w:pStyle w:val="Textoprformatadouser"/>
+        <w:bidi w:val="0"/>
+        <w:jc w:val="left"/>
+        <w:rPr>
+          <w:rFonts w:ascii="DejaVu Sans Mono" w:hAnsi="DejaVu Sans Mono"/>
+          <w:sz w:val="22"/>
+          <w:szCs w:val="22"/>
+        </w:rPr>
+      </w:pPr>
+      <w:r>
+        <w:rPr>
+          <w:rStyle w:val="Cdigo-fonteuser"/>
+          <w:rFonts w:ascii="DejaVu Sans Mono" w:hAnsi="DejaVu Sans Mono"/>
+          <w:sz w:val="22"/>
+          <w:szCs w:val="22"/>
+        </w:rPr>
+        <w:t>sbctl verify</w:t>
+      </w:r>
+    </w:p>
+    <w:p>
+      <w:pPr>
+        <w:pStyle w:val="Textoprformatadouser"/>
+        <w:bidi w:val="0"/>
+        <w:jc w:val="left"/>
+        <w:rPr>
+          <w:rFonts w:ascii="DejaVu Sans Mono" w:hAnsi="DejaVu Sans Mono"/>
+          <w:sz w:val="22"/>
+          <w:szCs w:val="22"/>
+        </w:rPr>
+      </w:pPr>
+      <w:r>
+        <w:rPr>
+          <w:rStyle w:val="Cdigo-fonteuser"/>
+          <w:rFonts w:ascii="DejaVu Sans Mono" w:hAnsi="DejaVu Sans Mono"/>
+          <w:sz w:val="22"/>
+          <w:szCs w:val="22"/>
+        </w:rPr>
+        <w:t>sbctl sign -s</w:t>
+      </w:r>
+    </w:p>
+    <w:p>
+      <w:pPr>
+        <w:pStyle w:val="Textoprformatadouser"/>
+        <w:bidi w:val="0"/>
+        <w:jc w:val="left"/>
+        <w:rPr>
+          <w:rFonts w:ascii="DejaVu Sans Mono" w:hAnsi="DejaVu Sans Mono"/>
+          <w:sz w:val="22"/>
+          <w:szCs w:val="22"/>
+        </w:rPr>
+      </w:pPr>
+      <w:r>
+        <w:rPr>
+          <w:rStyle w:val="Cdigo-fonteuser"/>
+          <w:rFonts w:ascii="DejaVu Sans Mono" w:hAnsi="DejaVu Sans Mono"/>
+          <w:sz w:val="22"/>
+          <w:szCs w:val="22"/>
+        </w:rPr>
+        <w:t>sbctl enroll-keys</w:t>
+      </w:r>
+    </w:p>
+    <w:p>
+      <w:pPr>
+        <w:pStyle w:val="Textoprformatadouser"/>
+        <w:bidi w:val="0"/>
+        <w:jc w:val="left"/>
+        <w:rPr>
+          <w:rFonts w:ascii="DejaVu Sans Mono" w:hAnsi="DejaVu Sans Mono"/>
+          <w:sz w:val="22"/>
+          <w:szCs w:val="22"/>
+        </w:rPr>
+      </w:pPr>
+      <w:r>
+        <w:rPr>
+          <w:rStyle w:val="Cdigo-fonteuser"/>
+          <w:rFonts w:ascii="DejaVu Sans Mono" w:hAnsi="DejaVu Sans Mono"/>
+          <w:sz w:val="22"/>
+          <w:szCs w:val="22"/>
+        </w:rPr>
+        <w:t>sbctl list-enrolled-keys</w:t>
+      </w:r>
+    </w:p>
+    <w:p>
+      <w:pPr>
+        <w:pStyle w:val="Textoprformatadouser"/>
+        <w:bidi w:val="0"/>
+        <w:jc w:val="left"/>
+        <w:rPr>
+          <w:rFonts w:ascii="DejaVu Sans Mono" w:hAnsi="DejaVu Sans Mono"/>
+          <w:sz w:val="22"/>
+          <w:szCs w:val="22"/>
+        </w:rPr>
+      </w:pPr>
+      <w:r>
+        <w:rPr>
+          <w:rStyle w:val="Cdigo-fonteuser"/>
           <w:rFonts w:ascii="DejaVu Sans Mono" w:hAnsi="DejaVu Sans Mono"/>
           <w:sz w:val="22"/>
           <w:szCs w:val="22"/>
@@ -2511,33 +2479,37 @@
     </w:p>
     <w:p>
       <w:pPr>
-        <w:pStyle w:val="Textoprformatado"/>
-        <w:bidi w:val="0"/>
-        <w:jc w:val="left"/>
-        <w:rPr>
-          <w:rFonts w:ascii="DejaVu Sans Mono" w:hAnsi="DejaVu Sans Mono"/>
-          <w:sz w:val="22"/>
-          <w:szCs w:val="22"/>
-        </w:rPr>
-      </w:pPr>
-      <w:r>
-        <w:rPr/>
-      </w:r>
-    </w:p>
-    <w:p>
-      <w:pPr>
-        <w:pStyle w:val="Textoprformatado"/>
-        <w:bidi w:val="0"/>
-        <w:jc w:val="left"/>
-        <w:rPr>
-          <w:rFonts w:ascii="DejaVu Sans Mono" w:hAnsi="DejaVu Sans Mono"/>
-          <w:sz w:val="22"/>
-          <w:szCs w:val="22"/>
-        </w:rPr>
-      </w:pPr>
-      <w:r>
-        <w:rPr>
-          <w:rStyle w:val="Cdigo-fonte"/>
+        <w:pStyle w:val="Textoprformatadouser"/>
+        <w:bidi w:val="0"/>
+        <w:jc w:val="left"/>
+        <w:rPr>
+          <w:rFonts w:ascii="DejaVu Sans Mono" w:hAnsi="DejaVu Sans Mono"/>
+          <w:sz w:val="22"/>
+          <w:szCs w:val="22"/>
+        </w:rPr>
+      </w:pPr>
+      <w:r>
+        <w:rPr>
+          <w:rFonts w:ascii="DejaVu Sans Mono" w:hAnsi="DejaVu Sans Mono"/>
+          <w:sz w:val="22"/>
+          <w:szCs w:val="22"/>
+        </w:rPr>
+      </w:r>
+    </w:p>
+    <w:p>
+      <w:pPr>
+        <w:pStyle w:val="Textoprformatadouser"/>
+        <w:bidi w:val="0"/>
+        <w:jc w:val="left"/>
+        <w:rPr>
+          <w:rFonts w:ascii="DejaVu Sans Mono" w:hAnsi="DejaVu Sans Mono"/>
+          <w:sz w:val="22"/>
+          <w:szCs w:val="22"/>
+        </w:rPr>
+      </w:pPr>
+      <w:r>
+        <w:rPr>
+          <w:rStyle w:val="Cdigo-fonteuser"/>
           <w:rFonts w:ascii="DejaVu Sans Mono" w:hAnsi="DejaVu Sans Mono"/>
           <w:sz w:val="22"/>
           <w:szCs w:val="22"/>
@@ -2547,33 +2519,37 @@
     </w:p>
     <w:p>
       <w:pPr>
-        <w:pStyle w:val="Textoprformatado"/>
-        <w:bidi w:val="0"/>
-        <w:jc w:val="left"/>
-        <w:rPr>
-          <w:rFonts w:ascii="DejaVu Sans Mono" w:hAnsi="DejaVu Sans Mono"/>
-          <w:sz w:val="22"/>
-          <w:szCs w:val="22"/>
-        </w:rPr>
-      </w:pPr>
-      <w:r>
-        <w:rPr/>
-      </w:r>
-    </w:p>
-    <w:p>
-      <w:pPr>
-        <w:pStyle w:val="Textoprformatado"/>
-        <w:bidi w:val="0"/>
-        <w:jc w:val="left"/>
-        <w:rPr>
-          <w:rFonts w:ascii="DejaVu Sans Mono" w:hAnsi="DejaVu Sans Mono"/>
-          <w:sz w:val="22"/>
-          <w:szCs w:val="22"/>
-        </w:rPr>
-      </w:pPr>
-      <w:r>
-        <w:rPr>
-          <w:rStyle w:val="Cdigo-fonte"/>
+        <w:pStyle w:val="Textoprformatadouser"/>
+        <w:bidi w:val="0"/>
+        <w:jc w:val="left"/>
+        <w:rPr>
+          <w:rFonts w:ascii="DejaVu Sans Mono" w:hAnsi="DejaVu Sans Mono"/>
+          <w:sz w:val="22"/>
+          <w:szCs w:val="22"/>
+        </w:rPr>
+      </w:pPr>
+      <w:r>
+        <w:rPr>
+          <w:rFonts w:ascii="DejaVu Sans Mono" w:hAnsi="DejaVu Sans Mono"/>
+          <w:sz w:val="22"/>
+          <w:szCs w:val="22"/>
+        </w:rPr>
+      </w:r>
+    </w:p>
+    <w:p>
+      <w:pPr>
+        <w:pStyle w:val="Textoprformatadouser"/>
+        <w:bidi w:val="0"/>
+        <w:jc w:val="left"/>
+        <w:rPr>
+          <w:rFonts w:ascii="DejaVu Sans Mono" w:hAnsi="DejaVu Sans Mono"/>
+          <w:sz w:val="22"/>
+          <w:szCs w:val="22"/>
+        </w:rPr>
+      </w:pPr>
+      <w:r>
+        <w:rPr>
+          <w:rStyle w:val="Cdigo-fonteuser"/>
           <w:rFonts w:ascii="DejaVu Sans Mono" w:hAnsi="DejaVu Sans Mono"/>
           <w:sz w:val="22"/>
           <w:szCs w:val="22"/>
@@ -2583,18 +2559,18 @@
     </w:p>
     <w:p>
       <w:pPr>
-        <w:pStyle w:val="Textoprformatado"/>
-        <w:bidi w:val="0"/>
-        <w:jc w:val="left"/>
-        <w:rPr>
-          <w:rFonts w:ascii="DejaVu Sans Mono" w:hAnsi="DejaVu Sans Mono"/>
-          <w:sz w:val="22"/>
-          <w:szCs w:val="22"/>
-        </w:rPr>
-      </w:pPr>
-      <w:r>
-        <w:rPr>
-          <w:rStyle w:val="Cdigo-fonte"/>
+        <w:pStyle w:val="Textoprformatadouser"/>
+        <w:bidi w:val="0"/>
+        <w:jc w:val="left"/>
+        <w:rPr>
+          <w:rFonts w:ascii="DejaVu Sans Mono" w:hAnsi="DejaVu Sans Mono"/>
+          <w:sz w:val="22"/>
+          <w:szCs w:val="22"/>
+        </w:rPr>
+      </w:pPr>
+      <w:r>
+        <w:rPr>
+          <w:rStyle w:val="Cdigo-fonteuser"/>
           <w:rFonts w:ascii="DejaVu Sans Mono" w:hAnsi="DejaVu Sans Mono"/>
           <w:sz w:val="22"/>
           <w:szCs w:val="22"/>
@@ -2604,18 +2580,18 @@
     </w:p>
     <w:p>
       <w:pPr>
-        <w:pStyle w:val="Textoprformatado"/>
-        <w:bidi w:val="0"/>
-        <w:jc w:val="left"/>
-        <w:rPr>
-          <w:rFonts w:ascii="DejaVu Sans Mono" w:hAnsi="DejaVu Sans Mono"/>
-          <w:sz w:val="22"/>
-          <w:szCs w:val="22"/>
-        </w:rPr>
-      </w:pPr>
-      <w:r>
-        <w:rPr>
-          <w:rStyle w:val="Cdigo-fonte"/>
+        <w:pStyle w:val="Textoprformatadouser"/>
+        <w:bidi w:val="0"/>
+        <w:jc w:val="left"/>
+        <w:rPr>
+          <w:rFonts w:ascii="DejaVu Sans Mono" w:hAnsi="DejaVu Sans Mono"/>
+          <w:sz w:val="22"/>
+          <w:szCs w:val="22"/>
+        </w:rPr>
+      </w:pPr>
+      <w:r>
+        <w:rPr>
+          <w:rStyle w:val="Cdigo-fonteuser"/>
           <w:rFonts w:ascii="DejaVu Sans Mono" w:hAnsi="DejaVu Sans Mono"/>
           <w:sz w:val="22"/>
           <w:szCs w:val="22"/>
@@ -2625,18 +2601,18 @@
     </w:p>
     <w:p>
       <w:pPr>
-        <w:pStyle w:val="Textoprformatado"/>
-        <w:bidi w:val="0"/>
-        <w:jc w:val="left"/>
-        <w:rPr>
-          <w:rFonts w:ascii="DejaVu Sans Mono" w:hAnsi="DejaVu Sans Mono"/>
-          <w:sz w:val="22"/>
-          <w:szCs w:val="22"/>
-        </w:rPr>
-      </w:pPr>
-      <w:r>
-        <w:rPr>
-          <w:rStyle w:val="Cdigo-fonte"/>
+        <w:pStyle w:val="Textoprformatadouser"/>
+        <w:bidi w:val="0"/>
+        <w:jc w:val="left"/>
+        <w:rPr>
+          <w:rFonts w:ascii="DejaVu Sans Mono" w:hAnsi="DejaVu Sans Mono"/>
+          <w:sz w:val="22"/>
+          <w:szCs w:val="22"/>
+        </w:rPr>
+      </w:pPr>
+      <w:r>
+        <w:rPr>
+          <w:rStyle w:val="Cdigo-fonteuser"/>
           <w:rFonts w:ascii="DejaVu Sans Mono" w:hAnsi="DejaVu Sans Mono"/>
           <w:sz w:val="22"/>
           <w:szCs w:val="22"/>
@@ -2646,18 +2622,18 @@
     </w:p>
     <w:p>
       <w:pPr>
-        <w:pStyle w:val="Textoprformatado"/>
-        <w:bidi w:val="0"/>
-        <w:jc w:val="left"/>
-        <w:rPr>
-          <w:rFonts w:ascii="DejaVu Sans Mono" w:hAnsi="DejaVu Sans Mono"/>
-          <w:sz w:val="22"/>
-          <w:szCs w:val="22"/>
-        </w:rPr>
-      </w:pPr>
-      <w:r>
-        <w:rPr>
-          <w:rStyle w:val="Cdigo-fonte"/>
+        <w:pStyle w:val="Textoprformatadouser"/>
+        <w:bidi w:val="0"/>
+        <w:jc w:val="left"/>
+        <w:rPr>
+          <w:rFonts w:ascii="DejaVu Sans Mono" w:hAnsi="DejaVu Sans Mono"/>
+          <w:sz w:val="22"/>
+          <w:szCs w:val="22"/>
+        </w:rPr>
+      </w:pPr>
+      <w:r>
+        <w:rPr>
+          <w:rStyle w:val="Cdigo-fonteuser"/>
           <w:rFonts w:ascii="DejaVu Sans Mono" w:hAnsi="DejaVu Sans Mono"/>
           <w:sz w:val="22"/>
           <w:szCs w:val="22"/>
@@ -2667,33 +2643,37 @@
     </w:p>
     <w:p>
       <w:pPr>
-        <w:pStyle w:val="Textoprformatado"/>
-        <w:bidi w:val="0"/>
-        <w:jc w:val="left"/>
-        <w:rPr>
-          <w:rFonts w:ascii="DejaVu Sans Mono" w:hAnsi="DejaVu Sans Mono"/>
-          <w:sz w:val="22"/>
-          <w:szCs w:val="22"/>
-        </w:rPr>
-      </w:pPr>
-      <w:r>
-        <w:rPr/>
-      </w:r>
-    </w:p>
-    <w:p>
-      <w:pPr>
-        <w:pStyle w:val="Textoprformatado"/>
-        <w:bidi w:val="0"/>
-        <w:jc w:val="left"/>
-        <w:rPr>
-          <w:rFonts w:ascii="DejaVu Sans Mono" w:hAnsi="DejaVu Sans Mono"/>
-          <w:sz w:val="22"/>
-          <w:szCs w:val="22"/>
-        </w:rPr>
-      </w:pPr>
-      <w:r>
-        <w:rPr>
-          <w:rStyle w:val="Cdigo-fonte"/>
+        <w:pStyle w:val="Textoprformatadouser"/>
+        <w:bidi w:val="0"/>
+        <w:jc w:val="left"/>
+        <w:rPr>
+          <w:rFonts w:ascii="DejaVu Sans Mono" w:hAnsi="DejaVu Sans Mono"/>
+          <w:sz w:val="22"/>
+          <w:szCs w:val="22"/>
+        </w:rPr>
+      </w:pPr>
+      <w:r>
+        <w:rPr>
+          <w:rFonts w:ascii="DejaVu Sans Mono" w:hAnsi="DejaVu Sans Mono"/>
+          <w:sz w:val="22"/>
+          <w:szCs w:val="22"/>
+        </w:rPr>
+      </w:r>
+    </w:p>
+    <w:p>
+      <w:pPr>
+        <w:pStyle w:val="Textoprformatadouser"/>
+        <w:bidi w:val="0"/>
+        <w:jc w:val="left"/>
+        <w:rPr>
+          <w:rFonts w:ascii="DejaVu Sans Mono" w:hAnsi="DejaVu Sans Mono"/>
+          <w:sz w:val="22"/>
+          <w:szCs w:val="22"/>
+        </w:rPr>
+      </w:pPr>
+      <w:r>
+        <w:rPr>
+          <w:rStyle w:val="Cdigo-fonteuser"/>
           <w:rFonts w:ascii="DejaVu Sans Mono" w:hAnsi="DejaVu Sans Mono"/>
           <w:sz w:val="22"/>
           <w:szCs w:val="22"/>
@@ -2703,54 +2683,76 @@
     </w:p>
     <w:p>
       <w:pPr>
-        <w:pStyle w:val="Textoprformatado"/>
-        <w:bidi w:val="0"/>
-        <w:jc w:val="left"/>
-        <w:rPr>
-          <w:rFonts w:ascii="DejaVu Sans Mono" w:hAnsi="DejaVu Sans Mono"/>
-          <w:sz w:val="22"/>
-          <w:szCs w:val="22"/>
-        </w:rPr>
-      </w:pPr>
-      <w:r>
-        <w:rPr/>
-      </w:r>
-    </w:p>
-    <w:p>
-      <w:pPr>
-        <w:pStyle w:val="Textoprformatado"/>
-        <w:bidi w:val="0"/>
-        <w:jc w:val="left"/>
-        <w:rPr>
-          <w:rFonts w:ascii="DejaVu Sans Mono" w:hAnsi="DejaVu Sans Mono"/>
-          <w:sz w:val="22"/>
-          <w:szCs w:val="22"/>
-        </w:rPr>
-      </w:pPr>
-      <w:r>
-        <w:rPr>
-          <w:rStyle w:val="Cdigo-fonte"/>
-          <w:rFonts w:ascii="DejaVu Sans Mono" w:hAnsi="DejaVu Sans Mono"/>
-          <w:sz w:val="22"/>
-          <w:szCs w:val="22"/>
-        </w:rPr>
-        <w:t>mkdir /etc/pacman.d/hooks</w:t>
-      </w:r>
-    </w:p>
-    <w:p>
-      <w:pPr>
-        <w:pStyle w:val="Textoprformatado"/>
-        <w:bidi w:val="0"/>
-        <w:jc w:val="left"/>
-        <w:rPr>
-          <w:rFonts w:ascii="DejaVu Sans Mono" w:hAnsi="DejaVu Sans Mono"/>
-          <w:sz w:val="22"/>
-          <w:szCs w:val="22"/>
-        </w:rPr>
-      </w:pPr>
-      <w:r>
-        <w:rPr>
-          <w:rStyle w:val="Cdigo-fonte"/>
+        <w:pStyle w:val="Textoprformatadouser"/>
+        <w:bidi w:val="0"/>
+        <w:jc w:val="left"/>
+        <w:rPr>
+          <w:rFonts w:ascii="DejaVu Sans Mono" w:hAnsi="DejaVu Sans Mono"/>
+          <w:sz w:val="22"/>
+          <w:szCs w:val="22"/>
+        </w:rPr>
+      </w:pPr>
+      <w:r>
+        <w:rPr>
+          <w:rFonts w:ascii="DejaVu Sans Mono" w:hAnsi="DejaVu Sans Mono"/>
+          <w:sz w:val="22"/>
+          <w:szCs w:val="22"/>
+        </w:rPr>
+      </w:r>
+    </w:p>
+    <w:p>
+      <w:pPr>
+        <w:pStyle w:val="Textoprformatadouser"/>
+        <w:bidi w:val="0"/>
+        <w:jc w:val="left"/>
+        <w:rPr>
+          <w:rFonts w:ascii="DejaVu Sans Mono" w:hAnsi="DejaVu Sans Mono"/>
+          <w:sz w:val="22"/>
+          <w:szCs w:val="22"/>
+        </w:rPr>
+      </w:pPr>
+      <w:r>
+        <w:rPr>
+          <w:rStyle w:val="Cdigo-fonteuser"/>
+          <w:rFonts w:ascii="DejaVu Sans Mono" w:hAnsi="DejaVu Sans Mono"/>
+          <w:sz w:val="22"/>
+          <w:szCs w:val="22"/>
+        </w:rPr>
+        <w:t>mkdir -</w:t>
+      </w:r>
+      <w:r>
+        <w:rPr>
+          <w:rStyle w:val="Cdigo-fonteuser"/>
+          <w:rFonts w:ascii="DejaVu Sans Mono" w:hAnsi="DejaVu Sans Mono"/>
+          <w:sz w:val="22"/>
+          <w:szCs w:val="22"/>
+        </w:rPr>
+        <w:t xml:space="preserve">p </w:t>
+      </w:r>
+      <w:r>
+        <w:rPr>
+          <w:rStyle w:val="Cdigo-fonteuser"/>
+          <w:rFonts w:ascii="DejaVu Sans Mono" w:hAnsi="DejaVu Sans Mono"/>
+          <w:sz w:val="22"/>
+          <w:szCs w:val="22"/>
+        </w:rPr>
+        <w:t>/etc/pacman.d/hooks</w:t>
+      </w:r>
+    </w:p>
+    <w:p>
+      <w:pPr>
+        <w:pStyle w:val="Textoprformatadouser"/>
+        <w:bidi w:val="0"/>
+        <w:jc w:val="left"/>
+        <w:rPr>
+          <w:rFonts w:ascii="DejaVu Sans Mono" w:hAnsi="DejaVu Sans Mono"/>
+          <w:sz w:val="22"/>
+          <w:szCs w:val="22"/>
+        </w:rPr>
+      </w:pPr>
+      <w:r>
+        <w:rPr>
+          <w:rStyle w:val="Cdigo-fonteuser"/>
           <w:rFonts w:ascii="DejaVu Sans Mono" w:hAnsi="DejaVu Sans Mono"/>
           <w:sz w:val="22"/>
           <w:szCs w:val="22"/>
@@ -2760,33 +2762,37 @@
     </w:p>
     <w:p>
       <w:pPr>
-        <w:pStyle w:val="Textoprformatado"/>
-        <w:bidi w:val="0"/>
-        <w:jc w:val="left"/>
-        <w:rPr>
-          <w:rFonts w:ascii="DejaVu Sans Mono" w:hAnsi="DejaVu Sans Mono"/>
-          <w:sz w:val="22"/>
-          <w:szCs w:val="22"/>
-        </w:rPr>
-      </w:pPr>
-      <w:r>
-        <w:rPr/>
-      </w:r>
-    </w:p>
-    <w:p>
-      <w:pPr>
-        <w:pStyle w:val="Textoprformatado"/>
-        <w:bidi w:val="0"/>
-        <w:jc w:val="left"/>
-        <w:rPr>
-          <w:rFonts w:ascii="DejaVu Sans Mono" w:hAnsi="DejaVu Sans Mono"/>
-          <w:sz w:val="22"/>
-          <w:szCs w:val="22"/>
-        </w:rPr>
-      </w:pPr>
-      <w:r>
-        <w:rPr>
-          <w:rStyle w:val="Cdigo-fonte"/>
+        <w:pStyle w:val="Textoprformatadouser"/>
+        <w:bidi w:val="0"/>
+        <w:jc w:val="left"/>
+        <w:rPr>
+          <w:rFonts w:ascii="DejaVu Sans Mono" w:hAnsi="DejaVu Sans Mono"/>
+          <w:sz w:val="22"/>
+          <w:szCs w:val="22"/>
+        </w:rPr>
+      </w:pPr>
+      <w:r>
+        <w:rPr>
+          <w:rFonts w:ascii="DejaVu Sans Mono" w:hAnsi="DejaVu Sans Mono"/>
+          <w:sz w:val="22"/>
+          <w:szCs w:val="22"/>
+        </w:rPr>
+      </w:r>
+    </w:p>
+    <w:p>
+      <w:pPr>
+        <w:pStyle w:val="Textoprformatadouser"/>
+        <w:bidi w:val="0"/>
+        <w:jc w:val="left"/>
+        <w:rPr>
+          <w:rFonts w:ascii="DejaVu Sans Mono" w:hAnsi="DejaVu Sans Mono"/>
+          <w:sz w:val="22"/>
+          <w:szCs w:val="22"/>
+        </w:rPr>
+      </w:pPr>
+      <w:r>
+        <w:rPr>
+          <w:rStyle w:val="Cdigo-fonteuser"/>
           <w:rFonts w:ascii="DejaVu Sans Mono" w:hAnsi="DejaVu Sans Mono"/>
           <w:sz w:val="22"/>
           <w:szCs w:val="22"/>
@@ -2796,18 +2802,18 @@
     </w:p>
     <w:p>
       <w:pPr>
-        <w:pStyle w:val="Textoprformatado"/>
-        <w:bidi w:val="0"/>
-        <w:jc w:val="left"/>
-        <w:rPr>
-          <w:rFonts w:ascii="DejaVu Sans Mono" w:hAnsi="DejaVu Sans Mono"/>
-          <w:sz w:val="22"/>
-          <w:szCs w:val="22"/>
-        </w:rPr>
-      </w:pPr>
-      <w:r>
-        <w:rPr>
-          <w:rStyle w:val="Cdigo-fonte"/>
+        <w:pStyle w:val="Textoprformatadouser"/>
+        <w:bidi w:val="0"/>
+        <w:jc w:val="left"/>
+        <w:rPr>
+          <w:rFonts w:ascii="DejaVu Sans Mono" w:hAnsi="DejaVu Sans Mono"/>
+          <w:sz w:val="22"/>
+          <w:szCs w:val="22"/>
+        </w:rPr>
+      </w:pPr>
+      <w:r>
+        <w:rPr>
+          <w:rStyle w:val="Cdigo-fonteuser"/>
           <w:rFonts w:ascii="DejaVu Sans Mono" w:hAnsi="DejaVu Sans Mono"/>
           <w:sz w:val="22"/>
           <w:szCs w:val="22"/>
@@ -2817,18 +2823,18 @@
     </w:p>
     <w:p>
       <w:pPr>
-        <w:pStyle w:val="Textoprformatado"/>
-        <w:bidi w:val="0"/>
-        <w:jc w:val="left"/>
-        <w:rPr>
-          <w:rFonts w:ascii="DejaVu Sans Mono" w:hAnsi="DejaVu Sans Mono"/>
-          <w:sz w:val="22"/>
-          <w:szCs w:val="22"/>
-        </w:rPr>
-      </w:pPr>
-      <w:r>
-        <w:rPr>
-          <w:rStyle w:val="Cdigo-fonte"/>
+        <w:pStyle w:val="Textoprformatadouser"/>
+        <w:bidi w:val="0"/>
+        <w:jc w:val="left"/>
+        <w:rPr>
+          <w:rFonts w:ascii="DejaVu Sans Mono" w:hAnsi="DejaVu Sans Mono"/>
+          <w:sz w:val="22"/>
+          <w:szCs w:val="22"/>
+        </w:rPr>
+      </w:pPr>
+      <w:r>
+        <w:rPr>
+          <w:rStyle w:val="Cdigo-fonteuser"/>
           <w:rFonts w:ascii="DejaVu Sans Mono" w:hAnsi="DejaVu Sans Mono"/>
           <w:sz w:val="22"/>
           <w:szCs w:val="22"/>
@@ -2838,18 +2844,18 @@
     </w:p>
     <w:p>
       <w:pPr>
-        <w:pStyle w:val="Textoprformatado"/>
-        <w:bidi w:val="0"/>
-        <w:jc w:val="left"/>
-        <w:rPr>
-          <w:rFonts w:ascii="DejaVu Sans Mono" w:hAnsi="DejaVu Sans Mono"/>
-          <w:sz w:val="22"/>
-          <w:szCs w:val="22"/>
-        </w:rPr>
-      </w:pPr>
-      <w:r>
-        <w:rPr>
-          <w:rStyle w:val="Cdigo-fonte"/>
+        <w:pStyle w:val="Textoprformatadouser"/>
+        <w:bidi w:val="0"/>
+        <w:jc w:val="left"/>
+        <w:rPr>
+          <w:rFonts w:ascii="DejaVu Sans Mono" w:hAnsi="DejaVu Sans Mono"/>
+          <w:sz w:val="22"/>
+          <w:szCs w:val="22"/>
+        </w:rPr>
+      </w:pPr>
+      <w:r>
+        <w:rPr>
+          <w:rStyle w:val="Cdigo-fonteuser"/>
           <w:rFonts w:ascii="DejaVu Sans Mono" w:hAnsi="DejaVu Sans Mono"/>
           <w:sz w:val="22"/>
           <w:szCs w:val="22"/>
@@ -2859,18 +2865,18 @@
     </w:p>
     <w:p>
       <w:pPr>
-        <w:pStyle w:val="Textoprformatado"/>
-        <w:bidi w:val="0"/>
-        <w:jc w:val="left"/>
-        <w:rPr>
-          <w:rFonts w:ascii="DejaVu Sans Mono" w:hAnsi="DejaVu Sans Mono"/>
-          <w:sz w:val="22"/>
-          <w:szCs w:val="22"/>
-        </w:rPr>
-      </w:pPr>
-      <w:r>
-        <w:rPr>
-          <w:rStyle w:val="Cdigo-fonte"/>
+        <w:pStyle w:val="Textoprformatadouser"/>
+        <w:bidi w:val="0"/>
+        <w:jc w:val="left"/>
+        <w:rPr>
+          <w:rFonts w:ascii="DejaVu Sans Mono" w:hAnsi="DejaVu Sans Mono"/>
+          <w:sz w:val="22"/>
+          <w:szCs w:val="22"/>
+        </w:rPr>
+      </w:pPr>
+      <w:r>
+        <w:rPr>
+          <w:rStyle w:val="Cdigo-fonteuser"/>
           <w:rFonts w:ascii="DejaVu Sans Mono" w:hAnsi="DejaVu Sans Mono"/>
           <w:sz w:val="22"/>
           <w:szCs w:val="22"/>
@@ -2880,33 +2886,37 @@
     </w:p>
     <w:p>
       <w:pPr>
-        <w:pStyle w:val="Textoprformatado"/>
-        <w:bidi w:val="0"/>
-        <w:jc w:val="left"/>
-        <w:rPr>
-          <w:rFonts w:ascii="DejaVu Sans Mono" w:hAnsi="DejaVu Sans Mono"/>
-          <w:sz w:val="22"/>
-          <w:szCs w:val="22"/>
-        </w:rPr>
-      </w:pPr>
-      <w:r>
-        <w:rPr/>
-      </w:r>
-    </w:p>
-    <w:p>
-      <w:pPr>
-        <w:pStyle w:val="Textoprformatado"/>
-        <w:bidi w:val="0"/>
-        <w:jc w:val="left"/>
-        <w:rPr>
-          <w:rFonts w:ascii="DejaVu Sans Mono" w:hAnsi="DejaVu Sans Mono"/>
-          <w:sz w:val="22"/>
-          <w:szCs w:val="22"/>
-        </w:rPr>
-      </w:pPr>
-      <w:r>
-        <w:rPr>
-          <w:rStyle w:val="Cdigo-fonte"/>
+        <w:pStyle w:val="Textoprformatadouser"/>
+        <w:bidi w:val="0"/>
+        <w:jc w:val="left"/>
+        <w:rPr>
+          <w:rFonts w:ascii="DejaVu Sans Mono" w:hAnsi="DejaVu Sans Mono"/>
+          <w:sz w:val="22"/>
+          <w:szCs w:val="22"/>
+        </w:rPr>
+      </w:pPr>
+      <w:r>
+        <w:rPr>
+          <w:rFonts w:ascii="DejaVu Sans Mono" w:hAnsi="DejaVu Sans Mono"/>
+          <w:sz w:val="22"/>
+          <w:szCs w:val="22"/>
+        </w:rPr>
+      </w:r>
+    </w:p>
+    <w:p>
+      <w:pPr>
+        <w:pStyle w:val="Textoprformatadouser"/>
+        <w:bidi w:val="0"/>
+        <w:jc w:val="left"/>
+        <w:rPr>
+          <w:rFonts w:ascii="DejaVu Sans Mono" w:hAnsi="DejaVu Sans Mono"/>
+          <w:sz w:val="22"/>
+          <w:szCs w:val="22"/>
+        </w:rPr>
+      </w:pPr>
+      <w:r>
+        <w:rPr>
+          <w:rStyle w:val="Cdigo-fonteuser"/>
           <w:rFonts w:ascii="DejaVu Sans Mono" w:hAnsi="DejaVu Sans Mono"/>
           <w:sz w:val="22"/>
           <w:szCs w:val="22"/>
@@ -2916,18 +2926,18 @@
     </w:p>
     <w:p>
       <w:pPr>
-        <w:pStyle w:val="Textoprformatado"/>
-        <w:bidi w:val="0"/>
-        <w:jc w:val="left"/>
-        <w:rPr>
-          <w:rFonts w:ascii="DejaVu Sans Mono" w:hAnsi="DejaVu Sans Mono"/>
-          <w:sz w:val="22"/>
-          <w:szCs w:val="22"/>
-        </w:rPr>
-      </w:pPr>
-      <w:r>
-        <w:rPr>
-          <w:rStyle w:val="Cdigo-fonte"/>
+        <w:pStyle w:val="Textoprformatadouser"/>
+        <w:bidi w:val="0"/>
+        <w:jc w:val="left"/>
+        <w:rPr>
+          <w:rFonts w:ascii="DejaVu Sans Mono" w:hAnsi="DejaVu Sans Mono"/>
+          <w:sz w:val="22"/>
+          <w:szCs w:val="22"/>
+        </w:rPr>
+      </w:pPr>
+      <w:r>
+        <w:rPr>
+          <w:rStyle w:val="Cdigo-fonteuser"/>
           <w:rFonts w:ascii="DejaVu Sans Mono" w:hAnsi="DejaVu Sans Mono"/>
           <w:sz w:val="22"/>
           <w:szCs w:val="22"/>
@@ -2937,18 +2947,18 @@
     </w:p>
     <w:p>
       <w:pPr>
-        <w:pStyle w:val="Textoprformatado"/>
-        <w:bidi w:val="0"/>
-        <w:jc w:val="left"/>
-        <w:rPr>
-          <w:rFonts w:ascii="DejaVu Sans Mono" w:hAnsi="DejaVu Sans Mono"/>
-          <w:sz w:val="22"/>
-          <w:szCs w:val="22"/>
-        </w:rPr>
-      </w:pPr>
-      <w:r>
-        <w:rPr>
-          <w:rStyle w:val="Cdigo-fonte"/>
+        <w:pStyle w:val="Textoprformatadouser"/>
+        <w:bidi w:val="0"/>
+        <w:jc w:val="left"/>
+        <w:rPr>
+          <w:rFonts w:ascii="DejaVu Sans Mono" w:hAnsi="DejaVu Sans Mono"/>
+          <w:sz w:val="22"/>
+          <w:szCs w:val="22"/>
+        </w:rPr>
+      </w:pPr>
+      <w:r>
+        <w:rPr>
+          <w:rStyle w:val="Cdigo-fonteuser"/>
           <w:rFonts w:ascii="DejaVu Sans Mono" w:hAnsi="DejaVu Sans Mono"/>
           <w:sz w:val="22"/>
           <w:szCs w:val="22"/>
@@ -2958,18 +2968,18 @@
     </w:p>
     <w:p>
       <w:pPr>
-        <w:pStyle w:val="Textoprformatado"/>
-        <w:bidi w:val="0"/>
-        <w:jc w:val="left"/>
-        <w:rPr>
-          <w:rFonts w:ascii="DejaVu Sans Mono" w:hAnsi="DejaVu Sans Mono"/>
-          <w:sz w:val="22"/>
-          <w:szCs w:val="22"/>
-        </w:rPr>
-      </w:pPr>
-      <w:r>
-        <w:rPr>
-          <w:rStyle w:val="Cdigo-fonte"/>
+        <w:pStyle w:val="Textoprformatadouser"/>
+        <w:bidi w:val="0"/>
+        <w:jc w:val="left"/>
+        <w:rPr>
+          <w:rFonts w:ascii="DejaVu Sans Mono" w:hAnsi="DejaVu Sans Mono"/>
+          <w:sz w:val="22"/>
+          <w:szCs w:val="22"/>
+        </w:rPr>
+      </w:pPr>
+      <w:r>
+        <w:rPr>
+          <w:rStyle w:val="Cdigo-fonteuser"/>
           <w:rFonts w:ascii="DejaVu Sans Mono" w:hAnsi="DejaVu Sans Mono"/>
           <w:sz w:val="22"/>
           <w:szCs w:val="22"/>
@@ -3248,7 +3258,39 @@
           <w:sz w:val="22"/>
           <w:szCs w:val="22"/>
         </w:rPr>
-        <w:t>restart + F2 + Enable Secure Boot + Custom Mode + Import keys (if you did not has used sbctl enroll-keys)</w:t>
+        <w:t>re</w:t>
+      </w:r>
+      <w:r>
+        <w:rPr>
+          <w:rFonts w:ascii="DejaVu Sans Mono" w:hAnsi="DejaVu Sans Mono"/>
+          <w:sz w:val="22"/>
+          <w:szCs w:val="22"/>
+        </w:rPr>
+        <w:t xml:space="preserve">boot </w:t>
+      </w:r>
+      <w:r>
+        <w:rPr>
+          <w:rFonts w:ascii="DejaVu Sans Mono" w:hAnsi="DejaVu Sans Mono"/>
+          <w:sz w:val="22"/>
+          <w:szCs w:val="22"/>
+        </w:rPr>
+        <w:t xml:space="preserve">+ F2 + Secure Boot + Custom Mode + Import </w:t>
+      </w:r>
+      <w:r>
+        <w:rPr>
+          <w:rFonts w:ascii="DejaVu Sans Mono" w:hAnsi="DejaVu Sans Mono"/>
+          <w:sz w:val="22"/>
+          <w:szCs w:val="22"/>
+        </w:rPr>
+        <w:t>K</w:t>
+      </w:r>
+      <w:r>
+        <w:rPr>
+          <w:rFonts w:ascii="DejaVu Sans Mono" w:hAnsi="DejaVu Sans Mono"/>
+          <w:sz w:val="22"/>
+          <w:szCs w:val="22"/>
+        </w:rPr>
+        <w:t>eys (if you did not has used sbctl enroll-keys)</w:t>
       </w:r>
     </w:p>
     <w:p>
@@ -3464,7 +3506,15 @@
           <w:sz w:val="22"/>
           <w:szCs w:val="22"/>
         </w:rPr>
-        <w:t>nmcli device wifi connect "SSID"</w:t>
+        <w:t>nmcli device wifi connect "SSID" –</w:t>
+      </w:r>
+      <w:r>
+        <w:rPr>
+          <w:rFonts w:ascii="DejaVu Sans Mono" w:hAnsi="DejaVu Sans Mono"/>
+          <w:sz w:val="22"/>
+          <w:szCs w:val="22"/>
+        </w:rPr>
+        <w:t>ask (or -a)</w:t>
       </w:r>
     </w:p>
     <w:p>
@@ -3601,46 +3651,148 @@
           <w:sz w:val="22"/>
           <w:szCs w:val="22"/>
         </w:rPr>
-        <w:t>pacman -S adwaita-icon-theme collision decibels eog extension-manager eyedropper file-roller firefox firefox-i18n-pt-br foliate font-manager fragments gdm gedit gedit-plugins gnome gnome-backgrounds gnome-bluetooth gnome-browser-connector gnome-calendar gnome-characters gnome-clocks gnome-color-manager gnome-control-center gnome-disk-utility gnome-firmware gnome-info-collect gnome-keyring gnome-logs gnome-menus gnome-music gnome-online-accounts gnome-power-manager gnome-session gnome-settings-daemon gnome-shell-extensions gnome-terminal gnome-text-editor gnome-themes-extra gnome-tweaks gnome-usage gnome-user-docs gnome-weather gparted grilo-plugins gthumb gvfs gvfs-afc gvfs-dnssd gvfs-goa gvfs-gphoto2 gvfs-mtp gvfs-nfs gvfs-smb gvfs-wsdd libreoffice-still libreoffice-still-pt-br loupe mpv mutter nautilus network-manager-applet papers pavucontrol qalculate-gtk rygel seahorse shotwell showtime simple-scan snapshot system-config-printer timeshift xdg-desktop-portal-gnome xdg-user-dirs-gtk xkeyboard-config yelp yelp-tools yelp-xsl zed</w:t>
-      </w:r>
-    </w:p>
-    <w:p>
-      <w:pPr>
-        <w:pStyle w:val="Normal"/>
-        <w:bidi w:val="0"/>
-        <w:jc w:val="left"/>
-        <w:rPr>
-          <w:rFonts w:ascii="DejaVu Sans Mono" w:hAnsi="DejaVu Sans Mono"/>
-          <w:sz w:val="22"/>
-          <w:szCs w:val="22"/>
-        </w:rPr>
-      </w:pPr>
-      <w:r>
-        <w:rPr>
-          <w:rFonts w:ascii="DejaVu Sans Mono" w:hAnsi="DejaVu Sans Mono"/>
-          <w:sz w:val="22"/>
-          <w:szCs w:val="22"/>
-        </w:rPr>
-      </w:r>
-    </w:p>
-    <w:p>
-      <w:pPr>
-        <w:pStyle w:val="Normal"/>
-        <w:bidi w:val="0"/>
-        <w:jc w:val="left"/>
-        <w:rPr>
-          <w:rFonts w:ascii="DejaVu Sans Mono" w:hAnsi="DejaVu Sans Mono"/>
-          <w:sz w:val="22"/>
-          <w:szCs w:val="22"/>
-        </w:rPr>
-      </w:pPr>
-      <w:r>
-        <w:rPr>
-          <w:rFonts w:ascii="DejaVu Sans Mono" w:hAnsi="DejaVu Sans Mono"/>
-          <w:sz w:val="22"/>
-          <w:szCs w:val="22"/>
-        </w:rPr>
-        <w:t>pacman -S alsa-utils aspell aspell-en aspell-pt at-spi2-core avahi bashtop bat bind-tools bluez bluez-utils colord cronie cups cups-browsed cups-filters cups-pdf curl ethtool fail2ban fastfetch fd ffmpeg firewalld foomatic-db foomatic-db-engine foomatic-db-ppds fwupd fzf git glances grc gst-plugins-base gst-plugins-base-libs gutenprint hspell htop hunspell hwinfo imagemagick inxi iproute2 less libssh libssh2 libvncserver libvoikko libwireplumber localsearch lsd lsof man-db man-pages mesa-utils meson micro mission-center ninja nmap nss-mdns ntfs-3g nuspell p7zip pacman-contrib parted pipewire pipewire-pulse powertop ptyxis pwgen qt5-wayland qt6-wayland reflector ripgrep rpcbind smartmontools speech-dispatcher speedtest-cli tecla tinysparql tlp tree unzip upower v4l-utils v4l2loopback-utils wget wireless_tools wireplumber yt-dlp zip zram-generator zsh zsh-autocomplete zsh-autosuggestions zsh-completions zsh-history-substring-search zsh-lovers zsh-syntax-highlighting</w:t>
+        <w:t xml:space="preserve">pacman -S gdm </w:t>
+      </w:r>
+      <w:r>
+        <w:rPr>
+          <w:rFonts w:ascii="DejaVu Sans Mono" w:hAnsi="DejaVu Sans Mono"/>
+          <w:sz w:val="22"/>
+          <w:szCs w:val="22"/>
+        </w:rPr>
+        <w:t>gnome gnome-backgrounds gnome-bluetooth gnome-browser-connector gnome-calendar gnome-characters gnome-clocks gnome-color-manager gnome-control-center gnome-disk-utility gnome-firmware gnome-info-collect gnome-keyring gnome-logs gnome-menus gnome-music gnome-online-accounts gnome-power-manager gnome-session gnome-settings-daemon gnome-shell-extensions gnome-terminal gnome-text-editor gnome-themes-extra gnome-tweaks gnome-usage gnome-user-docs gnome-weather mutter</w:t>
+      </w:r>
+    </w:p>
+    <w:p>
+      <w:pPr>
+        <w:pStyle w:val="Normal"/>
+        <w:bidi w:val="0"/>
+        <w:jc w:val="left"/>
+        <w:rPr>
+          <w:rFonts w:ascii="DejaVu Sans Mono" w:hAnsi="DejaVu Sans Mono"/>
+          <w:sz w:val="22"/>
+          <w:szCs w:val="22"/>
+        </w:rPr>
+      </w:pPr>
+      <w:r>
+        <w:rPr>
+          <w:rFonts w:ascii="DejaVu Sans Mono" w:hAnsi="DejaVu Sans Mono"/>
+          <w:sz w:val="22"/>
+          <w:szCs w:val="22"/>
+        </w:rPr>
+      </w:r>
+    </w:p>
+    <w:p>
+      <w:pPr>
+        <w:pStyle w:val="Normal"/>
+        <w:bidi w:val="0"/>
+        <w:jc w:val="left"/>
+        <w:rPr>
+          <w:rFonts w:ascii="DejaVu Sans Mono" w:hAnsi="DejaVu Sans Mono"/>
+          <w:sz w:val="22"/>
+          <w:szCs w:val="22"/>
+        </w:rPr>
+      </w:pPr>
+      <w:r>
+        <w:rPr>
+          <w:rFonts w:ascii="DejaVu Sans Mono" w:hAnsi="DejaVu Sans Mono"/>
+          <w:sz w:val="22"/>
+          <w:szCs w:val="22"/>
+        </w:rPr>
+        <w:t xml:space="preserve">pacman -S adwaita-icon-theme collision decibels eog extension-manager eyedropper file-roller firefox firefox-i18n-pt-br foliate font-manager fragments gedit gedit-plugins </w:t>
+      </w:r>
+      <w:r>
+        <w:rPr>
+          <w:rFonts w:ascii="DejaVu Sans Mono" w:hAnsi="DejaVu Sans Mono"/>
+          <w:sz w:val="22"/>
+          <w:szCs w:val="22"/>
+        </w:rPr>
+        <w:t>gparted grilo-plugins gthumb gvfs gvfs-afc gvfs-dnssd gvfs-goa gvfs-gphoto2 gvfs-mtp gvfs-nfs gvfs-smb gvfs-wsdd libreoffice-still libreoffice-still-pt-br loupe mission-center mpv nautilus network-manager-applet papers pavucontrol qalculate-gtk seahorse shotwell showtime simple-scan snapshot system-config-printer timeshift</w:t>
+      </w:r>
+    </w:p>
+    <w:p>
+      <w:pPr>
+        <w:pStyle w:val="Normal"/>
+        <w:bidi w:val="0"/>
+        <w:jc w:val="left"/>
+        <w:rPr>
+          <w:rFonts w:ascii="DejaVu Sans Mono" w:hAnsi="DejaVu Sans Mono"/>
+          <w:sz w:val="22"/>
+          <w:szCs w:val="22"/>
+        </w:rPr>
+      </w:pPr>
+      <w:r>
+        <w:rPr>
+          <w:rFonts w:ascii="DejaVu Sans Mono" w:hAnsi="DejaVu Sans Mono"/>
+          <w:sz w:val="22"/>
+          <w:szCs w:val="22"/>
+        </w:rPr>
+      </w:r>
+    </w:p>
+    <w:p>
+      <w:pPr>
+        <w:pStyle w:val="Normal"/>
+        <w:bidi w:val="0"/>
+        <w:jc w:val="left"/>
+        <w:rPr>
+          <w:rFonts w:ascii="DejaVu Sans Mono" w:hAnsi="DejaVu Sans Mono"/>
+          <w:sz w:val="22"/>
+          <w:szCs w:val="22"/>
+        </w:rPr>
+      </w:pPr>
+      <w:r>
+        <w:rPr>
+          <w:rFonts w:ascii="DejaVu Sans Mono" w:hAnsi="DejaVu Sans Mono"/>
+          <w:sz w:val="22"/>
+          <w:szCs w:val="22"/>
+        </w:rPr>
+        <w:t>pacman -S alsa-utils aspell aspell-en aspell-pt at-spi2-core avahi bashtop bat bind-tools bluez bluez-utils colord cronie cups cups-browsed cups-filters cups-pdf curl ethtool fail2ban fastfetch fd ffmpeg firewalld foomatic-db foomatic-db-engine foomatic-db-ppds fwupd fzf git glances grc gst-plugins-base gst-plugins-base-libs gutenprint hspell htop hunspell hwinfo imagemagick inxi iproute2 less libssh libssh2 libvncserver libvoikko libwireplumber localsearch lsd lsof man-db man-pages</w:t>
+      </w:r>
+    </w:p>
+    <w:p>
+      <w:pPr>
+        <w:pStyle w:val="Normal"/>
+        <w:bidi w:val="0"/>
+        <w:jc w:val="left"/>
+        <w:rPr>
+          <w:rFonts w:ascii="DejaVu Sans Mono" w:hAnsi="DejaVu Sans Mono"/>
+          <w:sz w:val="22"/>
+          <w:szCs w:val="22"/>
+        </w:rPr>
+      </w:pPr>
+      <w:r>
+        <w:rPr>
+          <w:rFonts w:ascii="DejaVu Sans Mono" w:hAnsi="DejaVu Sans Mono"/>
+          <w:sz w:val="22"/>
+          <w:szCs w:val="22"/>
+        </w:rPr>
+      </w:r>
+    </w:p>
+    <w:p>
+      <w:pPr>
+        <w:pStyle w:val="Normal"/>
+        <w:bidi w:val="0"/>
+        <w:jc w:val="left"/>
+        <w:rPr>
+          <w:rFonts w:ascii="DejaVu Sans Mono" w:hAnsi="DejaVu Sans Mono"/>
+          <w:sz w:val="22"/>
+          <w:szCs w:val="22"/>
+        </w:rPr>
+      </w:pPr>
+      <w:r>
+        <w:rPr>
+          <w:rFonts w:ascii="DejaVu Sans Mono" w:hAnsi="DejaVu Sans Mono"/>
+          <w:sz w:val="22"/>
+          <w:szCs w:val="22"/>
+        </w:rPr>
+        <w:t xml:space="preserve">pacman -S </w:t>
+      </w:r>
+      <w:r>
+        <w:rPr>
+          <w:rFonts w:ascii="DejaVu Sans Mono" w:hAnsi="DejaVu Sans Mono"/>
+          <w:sz w:val="22"/>
+          <w:szCs w:val="22"/>
+        </w:rPr>
+        <w:t>mesa-utils meson ninja nmap nss-mdns ntfs-3g nuspell p7zip pacman-contrib parted pipewire pipewire-pulse powertop ptyxis pwgen qt5-wayland qt6-wayland reflector ripgrep rpcbind rygel smartmontools speech-dispatcher speedtest-cli tecla tinysparql tlp tree unzip upower v4l-utils v4l2loopback-utils wget wireless_tools wireplumber yt-dlp zip zram-generator zsh zsh-autocomplete zsh-autosuggestions zsh-completions zsh-history-substring-search zsh-lovers zsh-syntax-highlighting xdg-desktop-portal-gnome xdg-user-dirs-gtk xkeyboard-config yelp yelp-tools yelp-xsl zed</w:t>
       </w:r>
     </w:p>
     <w:p>
@@ -4523,7 +4675,11 @@
         </w:rPr>
       </w:pPr>
       <w:r>
-        <w:rPr/>
+        <w:rPr>
+          <w:rFonts w:ascii="DejaVu Sans Mono" w:hAnsi="DejaVu Sans Mono"/>
+          <w:sz w:val="22"/>
+          <w:szCs w:val="22"/>
+        </w:rPr>
       </w:r>
     </w:p>
     <w:p>
@@ -4640,7 +4796,7 @@
     <w:pPr>
       <w:widowControl/>
       <w:suppressAutoHyphens w:val="true"/>
-      <w:overflowPunct w:val="true"/>
+      <w:overflowPunct w:val="false"/>
       <w:bidi w:val="0"/>
       <w:spacing w:before="0" w:after="0"/>
       <w:jc w:val="left"/>
@@ -4654,8 +4810,8 @@
       <w:lang w:val="pt-BR" w:eastAsia="zh-CN" w:bidi="hi-IN"/>
     </w:rPr>
   </w:style>
-  <w:style w:type="character" w:styleId="Cdigo-fonte">
-    <w:name w:val="Código-fonte"/>
+  <w:style w:type="character" w:styleId="Cdigo-fonteuser">
+    <w:name w:val="Código-fonte (user)"/>
     <w:qFormat/>
     <w:rPr>
       <w:rFonts w:ascii="Liberation Mono" w:hAnsi="Liberation Mono" w:eastAsia="Noto Sans Mono CJK SC" w:cs="Liberation Mono"/>
@@ -4745,8 +4901,8 @@
       <w:rFonts w:cs="IBM Plex Sans Devanagari"/>
     </w:rPr>
   </w:style>
-  <w:style w:type="paragraph" w:styleId="Textoprformatado">
-    <w:name w:val="Texto préformatado"/>
+  <w:style w:type="paragraph" w:styleId="Textoprformatadouser">
+    <w:name w:val="Texto préformatado (user)"/>
     <w:basedOn w:val="Normal"/>
     <w:qFormat/>
     <w:pPr>

</xml_diff>